<commit_message>
Adjusted Hanharr's feats to adhere to level prerequisites
</commit_message>
<xml_diff>
--- a/Thematic KOTOR 2 Companions Spoilered.docx
+++ b/Thematic KOTOR 2 Companions Spoilered.docx
@@ -189,23 +189,7 @@
           <w:sz w:val="24"/>
           <w:szCs w:val="24"/>
         </w:rPr>
-        <w:t xml:space="preserve"> gains one more attribute point to bring CHA from 14 to 15, because </w:t>
-      </w:r>
-      <w:proofErr w:type="gramStart"/>
-      <w:r>
-        <w:rPr>
-          <w:sz w:val="24"/>
-          <w:szCs w:val="24"/>
-        </w:rPr>
-        <w:t>he’s</w:t>
-      </w:r>
-      <w:proofErr w:type="gramEnd"/>
-      <w:r>
-        <w:rPr>
-          <w:sz w:val="24"/>
-          <w:szCs w:val="24"/>
-        </w:rPr>
-        <w:t xml:space="preserve"> short 2 from what </w:t>
+        <w:t xml:space="preserve"> gains one more attribute point to bring CHA from 14 to 15, because he’s short 2 from what </w:t>
       </w:r>
       <w:r>
         <w:rPr>
@@ -829,39 +813,7 @@
           <w:sz w:val="24"/>
           <w:szCs w:val="24"/>
         </w:rPr>
-        <w:t xml:space="preserve"> class is Soldier, and while I understand why Obsidian made it that way and have decided to keep it, a typical soldier’s </w:t>
-      </w:r>
-      <w:proofErr w:type="spellStart"/>
-      <w:r>
-        <w:rPr>
-          <w:sz w:val="24"/>
-          <w:szCs w:val="24"/>
-        </w:rPr>
-        <w:t>statline</w:t>
-      </w:r>
-      <w:proofErr w:type="spellEnd"/>
-      <w:r>
-        <w:rPr>
-          <w:sz w:val="24"/>
-          <w:szCs w:val="24"/>
-        </w:rPr>
-        <w:t xml:space="preserve"> </w:t>
-      </w:r>
-      <w:proofErr w:type="gramStart"/>
-      <w:r>
-        <w:rPr>
-          <w:sz w:val="24"/>
-          <w:szCs w:val="24"/>
-        </w:rPr>
-        <w:t>doesn’t</w:t>
-      </w:r>
-      <w:proofErr w:type="gramEnd"/>
-      <w:r>
-        <w:rPr>
-          <w:sz w:val="24"/>
-          <w:szCs w:val="24"/>
-        </w:rPr>
-        <w:t xml:space="preserve"> really fit </w:t>
+        <w:t xml:space="preserve"> class is Soldier, and while I understand why Obsidian made it that way and have decided to keep it, a typical soldier’s statline doesn’t really fit </w:t>
       </w:r>
       <w:r>
         <w:rPr>
@@ -877,7 +829,6 @@
         </w:rPr>
         <w:t xml:space="preserve">. </w:t>
       </w:r>
-      <w:proofErr w:type="gramStart"/>
       <w:r>
         <w:rPr>
           <w:sz w:val="24"/>
@@ -885,7 +836,6 @@
         </w:rPr>
         <w:t>They’re</w:t>
       </w:r>
-      <w:proofErr w:type="gramEnd"/>
       <w:r>
         <w:rPr>
           <w:sz w:val="24"/>
@@ -913,17 +863,8 @@
           <w:sz w:val="24"/>
           <w:szCs w:val="24"/>
         </w:rPr>
-        <w:t xml:space="preserve">a </w:t>
-      </w:r>
-      <w:proofErr w:type="spellStart"/>
-      <w:r>
-        <w:rPr>
-          <w:sz w:val="24"/>
-          <w:szCs w:val="24"/>
-        </w:rPr>
-        <w:t>supersoldier</w:t>
-      </w:r>
-      <w:proofErr w:type="spellEnd"/>
+        <w:t>a supersoldier</w:t>
+      </w:r>
       <w:r>
         <w:rPr>
           <w:sz w:val="24"/>
@@ -943,23 +884,7 @@
           <w:sz w:val="24"/>
           <w:szCs w:val="24"/>
         </w:rPr>
-        <w:t xml:space="preserve"> vanilla </w:t>
-      </w:r>
-      <w:proofErr w:type="spellStart"/>
-      <w:r>
-        <w:rPr>
-          <w:sz w:val="24"/>
-          <w:szCs w:val="24"/>
-        </w:rPr>
-        <w:t>statline</w:t>
-      </w:r>
-      <w:proofErr w:type="spellEnd"/>
-      <w:r>
-        <w:rPr>
-          <w:sz w:val="24"/>
-          <w:szCs w:val="24"/>
-        </w:rPr>
-        <w:t xml:space="preserve"> implies. Several feats </w:t>
+        <w:t xml:space="preserve"> vanilla statline implies. Several feats </w:t>
       </w:r>
       <w:r>
         <w:rPr>
@@ -973,23 +898,7 @@
           <w:sz w:val="24"/>
           <w:szCs w:val="24"/>
         </w:rPr>
-        <w:t xml:space="preserve"> </w:t>
-      </w:r>
-      <w:proofErr w:type="gramStart"/>
-      <w:r>
-        <w:rPr>
-          <w:sz w:val="24"/>
-          <w:szCs w:val="24"/>
-        </w:rPr>
-        <w:t>shouldn’t</w:t>
-      </w:r>
-      <w:proofErr w:type="gramEnd"/>
-      <w:r>
-        <w:rPr>
-          <w:sz w:val="24"/>
-          <w:szCs w:val="24"/>
-        </w:rPr>
-        <w:t xml:space="preserve"> have had for </w:t>
+        <w:t xml:space="preserve"> shouldn’t have had for </w:t>
       </w:r>
       <w:r>
         <w:rPr>
@@ -1061,7 +970,6 @@
         </w:rPr>
         <w:t xml:space="preserve"> physical capabilities remain, because </w:t>
       </w:r>
-      <w:proofErr w:type="gramStart"/>
       <w:r>
         <w:rPr>
           <w:sz w:val="24"/>
@@ -1083,7 +991,6 @@
         </w:rPr>
         <w:t>re</w:t>
       </w:r>
-      <w:proofErr w:type="gramEnd"/>
       <w:r>
         <w:rPr>
           <w:sz w:val="24"/>
@@ -1289,21 +1196,12 @@
         </w:rPr>
         <w:t xml:space="preserve">aside from STR </w:t>
       </w:r>
-      <w:proofErr w:type="gramStart"/>
-      <w:r>
-        <w:rPr>
-          <w:sz w:val="24"/>
-          <w:szCs w:val="24"/>
-        </w:rPr>
-        <w:t>I’m</w:t>
-      </w:r>
-      <w:proofErr w:type="gramEnd"/>
-      <w:r>
-        <w:rPr>
-          <w:sz w:val="24"/>
-          <w:szCs w:val="24"/>
-        </w:rPr>
-        <w:t xml:space="preserve"> not </w:t>
+      <w:r>
+        <w:rPr>
+          <w:sz w:val="24"/>
+          <w:szCs w:val="24"/>
+        </w:rPr>
+        <w:t xml:space="preserve">I’m not </w:t>
       </w:r>
       <w:r>
         <w:rPr>
@@ -1548,17 +1446,78 @@
           <w:sz w:val="24"/>
           <w:szCs w:val="24"/>
         </w:rPr>
-        <w:t xml:space="preserve">: I agree with </w:t>
-      </w:r>
-      <w:proofErr w:type="gramStart"/>
-      <w:r>
-        <w:rPr>
-          <w:sz w:val="24"/>
-          <w:szCs w:val="24"/>
-        </w:rPr>
-        <w:t>all of</w:t>
-      </w:r>
-      <w:proofErr w:type="gramEnd"/>
+        <w:t xml:space="preserve">: I agree with all of </w:t>
+      </w:r>
+      <w:r>
+        <w:rPr>
+          <w:sz w:val="24"/>
+          <w:szCs w:val="24"/>
+        </w:rPr>
+        <w:t>this character’s</w:t>
+      </w:r>
+      <w:r>
+        <w:rPr>
+          <w:sz w:val="24"/>
+          <w:szCs w:val="24"/>
+        </w:rPr>
+        <w:t xml:space="preserve"> vanilla </w:t>
+      </w:r>
+      <w:r>
+        <w:rPr>
+          <w:sz w:val="24"/>
+          <w:szCs w:val="24"/>
+        </w:rPr>
+        <w:t>attributes,</w:t>
+      </w:r>
+      <w:r>
+        <w:rPr>
+          <w:sz w:val="24"/>
+          <w:szCs w:val="24"/>
+        </w:rPr>
+        <w:t xml:space="preserve"> except </w:t>
+      </w:r>
+      <w:r>
+        <w:rPr>
+          <w:sz w:val="24"/>
+          <w:szCs w:val="24"/>
+        </w:rPr>
+        <w:t>they</w:t>
+      </w:r>
+      <w:r>
+        <w:rPr>
+          <w:sz w:val="24"/>
+          <w:szCs w:val="24"/>
+        </w:rPr>
+        <w:t xml:space="preserve"> had one more attribute point than </w:t>
+      </w:r>
+      <w:r>
+        <w:rPr>
+          <w:sz w:val="24"/>
+          <w:szCs w:val="24"/>
+        </w:rPr>
+        <w:t>they</w:t>
+      </w:r>
+      <w:r>
+        <w:rPr>
+          <w:sz w:val="24"/>
+          <w:szCs w:val="24"/>
+        </w:rPr>
+        <w:t xml:space="preserve"> should’ve at </w:t>
+      </w:r>
+      <w:r>
+        <w:rPr>
+          <w:sz w:val="24"/>
+          <w:szCs w:val="24"/>
+        </w:rPr>
+        <w:t>their</w:t>
+      </w:r>
+      <w:r>
+        <w:rPr>
+          <w:sz w:val="24"/>
+          <w:szCs w:val="24"/>
+        </w:rPr>
+        <w:t xml:space="preserve"> level.</w:t>
+      </w:r>
       <w:r>
         <w:rPr>
           <w:sz w:val="24"/>
@@ -1571,28 +1530,28 @@
           <w:sz w:val="24"/>
           <w:szCs w:val="24"/>
         </w:rPr>
-        <w:t>this character’s</w:t>
-      </w:r>
-      <w:r>
-        <w:rPr>
-          <w:sz w:val="24"/>
-          <w:szCs w:val="24"/>
-        </w:rPr>
-        <w:t xml:space="preserve"> vanilla </w:t>
-      </w:r>
-      <w:r>
-        <w:rPr>
-          <w:sz w:val="24"/>
-          <w:szCs w:val="24"/>
-        </w:rPr>
-        <w:t>attributes,</w:t>
-      </w:r>
-      <w:r>
-        <w:rPr>
-          <w:sz w:val="24"/>
-          <w:szCs w:val="24"/>
-        </w:rPr>
-        <w:t xml:space="preserve"> except </w:t>
+        <w:t>Their</w:t>
+      </w:r>
+      <w:r>
+        <w:rPr>
+          <w:sz w:val="24"/>
+          <w:szCs w:val="24"/>
+        </w:rPr>
+        <w:t xml:space="preserve"> skills, however, are a different story. For a Soldier of </w:t>
+      </w:r>
+      <w:r>
+        <w:rPr>
+          <w:sz w:val="24"/>
+          <w:szCs w:val="24"/>
+        </w:rPr>
+        <w:t>their</w:t>
+      </w:r>
+      <w:r>
+        <w:rPr>
+          <w:sz w:val="24"/>
+          <w:szCs w:val="24"/>
+        </w:rPr>
+        <w:t xml:space="preserve"> INT, </w:t>
       </w:r>
       <w:r>
         <w:rPr>
@@ -1606,7 +1565,7 @@
           <w:sz w:val="24"/>
           <w:szCs w:val="24"/>
         </w:rPr>
-        <w:t xml:space="preserve"> had one more attribute point than </w:t>
+        <w:t xml:space="preserve"> should have a total of 9 skill points. Instead, </w:t>
       </w:r>
       <w:r>
         <w:rPr>
@@ -1620,28 +1579,49 @@
           <w:sz w:val="24"/>
           <w:szCs w:val="24"/>
         </w:rPr>
-        <w:t xml:space="preserve"> should’ve at </w:t>
-      </w:r>
-      <w:r>
-        <w:rPr>
-          <w:sz w:val="24"/>
-          <w:szCs w:val="24"/>
-        </w:rPr>
-        <w:t>their</w:t>
-      </w:r>
-      <w:r>
-        <w:rPr>
-          <w:sz w:val="24"/>
-          <w:szCs w:val="24"/>
-        </w:rPr>
-        <w:t xml:space="preserve"> level.</w:t>
-      </w:r>
-      <w:r>
-        <w:rPr>
-          <w:sz w:val="24"/>
-          <w:szCs w:val="24"/>
-        </w:rPr>
-        <w:t xml:space="preserve"> </w:t>
+        <w:t xml:space="preserve"> ha</w:t>
+      </w:r>
+      <w:r>
+        <w:rPr>
+          <w:sz w:val="24"/>
+          <w:szCs w:val="24"/>
+        </w:rPr>
+        <w:t>d</w:t>
+      </w:r>
+      <w:r>
+        <w:rPr>
+          <w:sz w:val="24"/>
+          <w:szCs w:val="24"/>
+        </w:rPr>
+        <w:t xml:space="preserve"> 27. </w:t>
+      </w:r>
+      <w:r>
+        <w:rPr>
+          <w:sz w:val="24"/>
+          <w:szCs w:val="24"/>
+        </w:rPr>
+        <w:t>This character</w:t>
+      </w:r>
+      <w:r>
+        <w:rPr>
+          <w:sz w:val="24"/>
+          <w:szCs w:val="24"/>
+        </w:rPr>
+        <w:t xml:space="preserve"> gets savaged a bit here, because I do agree that, thematically, </w:t>
+      </w:r>
+      <w:r>
+        <w:rPr>
+          <w:sz w:val="24"/>
+          <w:szCs w:val="24"/>
+        </w:rPr>
+        <w:t>they</w:t>
+      </w:r>
+      <w:r>
+        <w:rPr>
+          <w:sz w:val="24"/>
+          <w:szCs w:val="24"/>
+        </w:rPr>
+        <w:t xml:space="preserve"> needs some stealth. </w:t>
       </w:r>
       <w:r>
         <w:rPr>
@@ -1655,137 +1635,7 @@
           <w:sz w:val="24"/>
           <w:szCs w:val="24"/>
         </w:rPr>
-        <w:t xml:space="preserve"> skills, however, are a different story. For a Soldier of </w:t>
-      </w:r>
-      <w:r>
-        <w:rPr>
-          <w:sz w:val="24"/>
-          <w:szCs w:val="24"/>
-        </w:rPr>
-        <w:t>their</w:t>
-      </w:r>
-      <w:r>
-        <w:rPr>
-          <w:sz w:val="24"/>
-          <w:szCs w:val="24"/>
-        </w:rPr>
-        <w:t xml:space="preserve"> INT, </w:t>
-      </w:r>
-      <w:r>
-        <w:rPr>
-          <w:sz w:val="24"/>
-          <w:szCs w:val="24"/>
-        </w:rPr>
-        <w:t>they</w:t>
-      </w:r>
-      <w:r>
-        <w:rPr>
-          <w:sz w:val="24"/>
-          <w:szCs w:val="24"/>
-        </w:rPr>
-        <w:t xml:space="preserve"> should have a total of 9 skill points. Instead, </w:t>
-      </w:r>
-      <w:r>
-        <w:rPr>
-          <w:sz w:val="24"/>
-          <w:szCs w:val="24"/>
-        </w:rPr>
-        <w:t>they</w:t>
-      </w:r>
-      <w:r>
-        <w:rPr>
-          <w:sz w:val="24"/>
-          <w:szCs w:val="24"/>
-        </w:rPr>
-        <w:t xml:space="preserve"> ha</w:t>
-      </w:r>
-      <w:r>
-        <w:rPr>
-          <w:sz w:val="24"/>
-          <w:szCs w:val="24"/>
-        </w:rPr>
-        <w:t>d</w:t>
-      </w:r>
-      <w:r>
-        <w:rPr>
-          <w:sz w:val="24"/>
-          <w:szCs w:val="24"/>
-        </w:rPr>
-        <w:t xml:space="preserve"> 27. </w:t>
-      </w:r>
-      <w:r>
-        <w:rPr>
-          <w:sz w:val="24"/>
-          <w:szCs w:val="24"/>
-        </w:rPr>
-        <w:t>This character</w:t>
-      </w:r>
-      <w:r>
-        <w:rPr>
-          <w:sz w:val="24"/>
-          <w:szCs w:val="24"/>
-        </w:rPr>
-        <w:t xml:space="preserve"> gets savaged a bit here, because I do agree that, thematically, </w:t>
-      </w:r>
-      <w:r>
-        <w:rPr>
-          <w:sz w:val="24"/>
-          <w:szCs w:val="24"/>
-        </w:rPr>
-        <w:t>they</w:t>
-      </w:r>
-      <w:r>
-        <w:rPr>
-          <w:sz w:val="24"/>
-          <w:szCs w:val="24"/>
-        </w:rPr>
-        <w:t xml:space="preserve"> </w:t>
-      </w:r>
-      <w:proofErr w:type="gramStart"/>
-      <w:r>
-        <w:rPr>
-          <w:sz w:val="24"/>
-          <w:szCs w:val="24"/>
-        </w:rPr>
-        <w:t>needs</w:t>
-      </w:r>
-      <w:proofErr w:type="gramEnd"/>
-      <w:r>
-        <w:rPr>
-          <w:sz w:val="24"/>
-          <w:szCs w:val="24"/>
-        </w:rPr>
-        <w:t xml:space="preserve"> some stealth. </w:t>
-      </w:r>
-      <w:r>
-        <w:rPr>
-          <w:sz w:val="24"/>
-          <w:szCs w:val="24"/>
-        </w:rPr>
-        <w:t>Their</w:t>
-      </w:r>
-      <w:r>
-        <w:rPr>
-          <w:sz w:val="24"/>
-          <w:szCs w:val="24"/>
-        </w:rPr>
-        <w:t xml:space="preserve"> starting sustain takes a beating because of the Treat Injury reduction, but </w:t>
-      </w:r>
-      <w:proofErr w:type="gramStart"/>
-      <w:r>
-        <w:rPr>
-          <w:sz w:val="24"/>
-          <w:szCs w:val="24"/>
-        </w:rPr>
-        <w:t>there’s</w:t>
-      </w:r>
-      <w:proofErr w:type="gramEnd"/>
-      <w:r>
-        <w:rPr>
-          <w:sz w:val="24"/>
-          <w:szCs w:val="24"/>
-        </w:rPr>
-        <w:t xml:space="preserve"> still potential in there, especially </w:t>
+        <w:t xml:space="preserve"> starting sustain takes a beating because of the Treat Injury reduction, but there’s still potential in there, especially </w:t>
       </w:r>
       <w:r>
         <w:rPr>
@@ -2047,23 +1897,7 @@
           <w:sz w:val="24"/>
           <w:szCs w:val="24"/>
         </w:rPr>
-        <w:t xml:space="preserve"> has a very inflated </w:t>
-      </w:r>
-      <w:proofErr w:type="spellStart"/>
-      <w:r>
-        <w:rPr>
-          <w:sz w:val="24"/>
-          <w:szCs w:val="24"/>
-        </w:rPr>
-        <w:t>statline</w:t>
-      </w:r>
-      <w:proofErr w:type="spellEnd"/>
-      <w:r>
-        <w:rPr>
-          <w:sz w:val="24"/>
-          <w:szCs w:val="24"/>
-        </w:rPr>
-        <w:t xml:space="preserve"> for </w:t>
+        <w:t xml:space="preserve"> has a very inflated statline for </w:t>
       </w:r>
       <w:r>
         <w:rPr>
@@ -2091,62 +1925,14 @@
           <w:sz w:val="24"/>
           <w:szCs w:val="24"/>
         </w:rPr>
-        <w:t xml:space="preserve">it </w:t>
-      </w:r>
-      <w:proofErr w:type="gramStart"/>
-      <w:r>
-        <w:rPr>
-          <w:sz w:val="24"/>
-          <w:szCs w:val="24"/>
-        </w:rPr>
-        <w:t>isn’t</w:t>
-      </w:r>
-      <w:proofErr w:type="gramEnd"/>
-      <w:r>
-        <w:rPr>
-          <w:sz w:val="24"/>
-          <w:szCs w:val="24"/>
-        </w:rPr>
-        <w:t xml:space="preserve"> quite so simple as that. </w:t>
-      </w:r>
-      <w:r>
-        <w:rPr>
-          <w:sz w:val="24"/>
-          <w:szCs w:val="24"/>
-        </w:rPr>
-        <w:t xml:space="preserve">Like </w:t>
-      </w:r>
-      <w:proofErr w:type="spellStart"/>
-      <w:r>
-        <w:rPr>
-          <w:sz w:val="24"/>
-          <w:szCs w:val="24"/>
-        </w:rPr>
-        <w:t>Zalbaar</w:t>
-      </w:r>
-      <w:proofErr w:type="spellEnd"/>
-      <w:r>
-        <w:rPr>
-          <w:sz w:val="24"/>
-          <w:szCs w:val="24"/>
-        </w:rPr>
-        <w:t xml:space="preserve"> from the first game, this character is not a </w:t>
-      </w:r>
-      <w:proofErr w:type="spellStart"/>
-      <w:r>
-        <w:rPr>
-          <w:sz w:val="24"/>
-          <w:szCs w:val="24"/>
-        </w:rPr>
-        <w:t>basline</w:t>
-      </w:r>
-      <w:proofErr w:type="spellEnd"/>
-      <w:r>
-        <w:rPr>
-          <w:sz w:val="24"/>
-          <w:szCs w:val="24"/>
-        </w:rPr>
-        <w:t xml:space="preserve"> humanoid; thus, as I interpret it, they share a similar </w:t>
+        <w:t xml:space="preserve">it isn’t quite so simple as that. </w:t>
+      </w:r>
+      <w:r>
+        <w:rPr>
+          <w:sz w:val="24"/>
+          <w:szCs w:val="24"/>
+        </w:rPr>
+        <w:t xml:space="preserve">Like Zalbaar from the first game, this character is not a basline humanoid; thus, as I interpret it, they share a similar </w:t>
       </w:r>
       <w:r>
         <w:rPr>
@@ -2181,23 +1967,7 @@
           <w:sz w:val="24"/>
           <w:szCs w:val="24"/>
         </w:rPr>
-        <w:t xml:space="preserve"> at a normal starting attribute line (plus the </w:t>
-      </w:r>
-      <w:proofErr w:type="gramStart"/>
-      <w:r>
-        <w:rPr>
-          <w:sz w:val="24"/>
-          <w:szCs w:val="24"/>
-        </w:rPr>
-        <w:t>+1 attribute</w:t>
-      </w:r>
-      <w:proofErr w:type="gramEnd"/>
-      <w:r>
-        <w:rPr>
-          <w:sz w:val="24"/>
-          <w:szCs w:val="24"/>
-        </w:rPr>
-        <w:t xml:space="preserve"> selection at level 4, which </w:t>
+        <w:t xml:space="preserve"> at a normal starting attribute line (plus the +1 attribute selection at level 4, which </w:t>
       </w:r>
       <w:r>
         <w:rPr>
@@ -2247,6 +2017,110 @@
           <w:szCs w:val="24"/>
         </w:rPr>
         <w:t>.</w:t>
+      </w:r>
+    </w:p>
+    <w:p>
+      <w:pPr>
+        <w:spacing w:line="240" w:lineRule="auto"/>
+        <w:contextualSpacing/>
+        <w:rPr>
+          <w:sz w:val="24"/>
+          <w:szCs w:val="24"/>
+        </w:rPr>
+      </w:pPr>
+    </w:p>
+    <w:p>
+      <w:pPr>
+        <w:spacing w:line="240" w:lineRule="auto"/>
+        <w:contextualSpacing/>
+        <w:rPr>
+          <w:sz w:val="24"/>
+          <w:szCs w:val="24"/>
+        </w:rPr>
+      </w:pPr>
+      <w:r>
+        <w:rPr>
+          <w:sz w:val="24"/>
+          <w:szCs w:val="24"/>
+        </w:rPr>
+        <w:t>This character</w:t>
+      </w:r>
+      <w:r>
+        <w:rPr>
+          <w:sz w:val="24"/>
+          <w:szCs w:val="24"/>
+        </w:rPr>
+        <w:t xml:space="preserve"> has lost Close Combat and gained Toughness both because I believe this better fits </w:t>
+      </w:r>
+      <w:r>
+        <w:rPr>
+          <w:sz w:val="24"/>
+          <w:szCs w:val="24"/>
+        </w:rPr>
+        <w:t>their</w:t>
+      </w:r>
+      <w:r>
+        <w:rPr>
+          <w:sz w:val="24"/>
+          <w:szCs w:val="24"/>
+        </w:rPr>
+        <w:t xml:space="preserve"> character and because otherwise </w:t>
+      </w:r>
+      <w:r>
+        <w:rPr>
+          <w:sz w:val="24"/>
+          <w:szCs w:val="24"/>
+        </w:rPr>
+        <w:t>they</w:t>
+      </w:r>
+      <w:r>
+        <w:rPr>
+          <w:sz w:val="24"/>
+          <w:szCs w:val="24"/>
+        </w:rPr>
+        <w:t xml:space="preserve"> would come at level 4 with two feats that could only be selected at level 4 (Improved Power Attack and Close Combat). This way </w:t>
+      </w:r>
+      <w:r>
+        <w:rPr>
+          <w:sz w:val="24"/>
+          <w:szCs w:val="24"/>
+        </w:rPr>
+        <w:t>they</w:t>
+      </w:r>
+      <w:r>
+        <w:rPr>
+          <w:sz w:val="24"/>
+          <w:szCs w:val="24"/>
+        </w:rPr>
+        <w:t xml:space="preserve"> start with only feats </w:t>
+      </w:r>
+      <w:r>
+        <w:rPr>
+          <w:sz w:val="24"/>
+          <w:szCs w:val="24"/>
+        </w:rPr>
+        <w:t>they</w:t>
+      </w:r>
+      <w:r>
+        <w:rPr>
+          <w:sz w:val="24"/>
+          <w:szCs w:val="24"/>
+        </w:rPr>
+        <w:t xml:space="preserve"> could have actually selected at </w:t>
+      </w:r>
+      <w:r>
+        <w:rPr>
+          <w:sz w:val="24"/>
+          <w:szCs w:val="24"/>
+        </w:rPr>
+        <w:t>their</w:t>
+      </w:r>
+      <w:r>
+        <w:rPr>
+          <w:sz w:val="24"/>
+          <w:szCs w:val="24"/>
+        </w:rPr>
+        <w:t xml:space="preserve"> level.</w:t>
       </w:r>
     </w:p>
     <w:p>
@@ -2606,23 +2480,7 @@
           <w:sz w:val="24"/>
           <w:szCs w:val="24"/>
         </w:rPr>
-        <w:t xml:space="preserve">This character is another bipedal combat model like HK-47 from the original game, and suffers from the same sort of problem where so many of their attribute points are invested in STR and not stats they can </w:t>
-      </w:r>
-      <w:proofErr w:type="gramStart"/>
-      <w:r>
-        <w:rPr>
-          <w:sz w:val="24"/>
-          <w:szCs w:val="24"/>
-        </w:rPr>
-        <w:t>actually use</w:t>
-      </w:r>
-      <w:proofErr w:type="gramEnd"/>
-      <w:r>
-        <w:rPr>
-          <w:sz w:val="24"/>
-          <w:szCs w:val="24"/>
-        </w:rPr>
-        <w:t>. But worse, e</w:t>
+        <w:t>This character is another bipedal combat model like HK-47 from the original game, and suffers from the same sort of problem where so many of their attribute points are invested in STR and not stats they can actually use. But worse, e</w:t>
       </w:r>
       <w:r>
         <w:rPr>
@@ -2715,7 +2573,6 @@
         </w:rPr>
         <w:t xml:space="preserve"> class; and </w:t>
       </w:r>
-      <w:proofErr w:type="gramStart"/>
       <w:r>
         <w:rPr>
           <w:sz w:val="24"/>
@@ -2723,7 +2580,6 @@
         </w:rPr>
         <w:t>they’re</w:t>
       </w:r>
-      <w:proofErr w:type="gramEnd"/>
       <w:r>
         <w:rPr>
           <w:sz w:val="24"/>
@@ -2784,6 +2640,7 @@
           <w:sz w:val="24"/>
           <w:szCs w:val="24"/>
         </w:rPr>
+        <w:lastRenderedPageBreak/>
         <w:t xml:space="preserve">This is a thematic mod, not a “make everybody good at what they do” mod, and </w:t>
       </w:r>
       <w:r>
@@ -2840,23 +2697,7 @@
           <w:sz w:val="24"/>
           <w:szCs w:val="24"/>
         </w:rPr>
-        <w:t xml:space="preserve"> </w:t>
-      </w:r>
-      <w:proofErr w:type="gramStart"/>
-      <w:r>
-        <w:rPr>
-          <w:sz w:val="24"/>
-          <w:szCs w:val="24"/>
-        </w:rPr>
-        <w:t>don’t</w:t>
-      </w:r>
-      <w:proofErr w:type="gramEnd"/>
-      <w:r>
-        <w:rPr>
-          <w:sz w:val="24"/>
-          <w:szCs w:val="24"/>
-        </w:rPr>
-        <w:t xml:space="preserve"> have human limitations—and as</w:t>
+        <w:t xml:space="preserve"> don’t have human limitations—and as</w:t>
       </w:r>
       <w:r>
         <w:rPr>
@@ -2934,7 +2775,6 @@
           <w:sz w:val="24"/>
           <w:szCs w:val="24"/>
         </w:rPr>
-        <w:lastRenderedPageBreak/>
         <w:t xml:space="preserve">This character is also treated as if they </w:t>
       </w:r>
       <w:r>
@@ -2942,23 +2782,7 @@
           <w:sz w:val="24"/>
           <w:szCs w:val="24"/>
         </w:rPr>
-        <w:t xml:space="preserve">had an inherent racial bonus: a +6 to STR for being a bipedal droid. </w:t>
-      </w:r>
-      <w:proofErr w:type="gramStart"/>
-      <w:r>
-        <w:rPr>
-          <w:sz w:val="24"/>
-          <w:szCs w:val="24"/>
-        </w:rPr>
-        <w:t>It’s</w:t>
-      </w:r>
-      <w:proofErr w:type="gramEnd"/>
-      <w:r>
-        <w:rPr>
-          <w:sz w:val="24"/>
-          <w:szCs w:val="24"/>
-        </w:rPr>
-        <w:t xml:space="preserve"> realistic that </w:t>
+        <w:t xml:space="preserve">had an inherent racial bonus: a +6 to STR for being a bipedal droid. It’s realistic that </w:t>
       </w:r>
       <w:r>
         <w:rPr>
@@ -2986,23 +2810,7 @@
           <w:sz w:val="24"/>
           <w:szCs w:val="24"/>
         </w:rPr>
-        <w:t xml:space="preserve"> but </w:t>
-      </w:r>
-      <w:proofErr w:type="gramStart"/>
-      <w:r>
-        <w:rPr>
-          <w:sz w:val="24"/>
-          <w:szCs w:val="24"/>
-        </w:rPr>
-        <w:t>they’re</w:t>
-      </w:r>
-      <w:proofErr w:type="gramEnd"/>
-      <w:r>
-        <w:rPr>
-          <w:sz w:val="24"/>
-          <w:szCs w:val="24"/>
-        </w:rPr>
-        <w:t xml:space="preserve"> shown to be very charismatic</w:t>
+        <w:t xml:space="preserve"> but they’re shown to be very charismatic</w:t>
       </w:r>
       <w:r>
         <w:rPr>
@@ -3058,23 +2866,7 @@
           <w:sz w:val="24"/>
           <w:szCs w:val="24"/>
         </w:rPr>
-        <w:t xml:space="preserve"> to 12 </w:t>
-      </w:r>
-      <w:proofErr w:type="gramStart"/>
-      <w:r>
-        <w:rPr>
-          <w:sz w:val="24"/>
-          <w:szCs w:val="24"/>
-        </w:rPr>
-        <w:t>CON</w:t>
-      </w:r>
-      <w:proofErr w:type="gramEnd"/>
-      <w:r>
-        <w:rPr>
-          <w:sz w:val="24"/>
-          <w:szCs w:val="24"/>
-        </w:rPr>
-        <w:t xml:space="preserve"> with </w:t>
+        <w:t xml:space="preserve"> to 12 CON with </w:t>
       </w:r>
       <w:r>
         <w:rPr>
@@ -3157,39 +2949,7 @@
           <w:sz w:val="24"/>
           <w:szCs w:val="24"/>
         </w:rPr>
-        <w:t xml:space="preserve"> </w:t>
-      </w:r>
-      <w:proofErr w:type="gramStart"/>
-      <w:r>
-        <w:rPr>
-          <w:sz w:val="24"/>
-          <w:szCs w:val="24"/>
-        </w:rPr>
-        <w:t>and also</w:t>
-      </w:r>
-      <w:proofErr w:type="gramEnd"/>
-      <w:r>
-        <w:rPr>
-          <w:sz w:val="24"/>
-          <w:szCs w:val="24"/>
-        </w:rPr>
-        <w:t xml:space="preserve"> synergizes with </w:t>
-      </w:r>
-      <w:proofErr w:type="spellStart"/>
-      <w:r>
-        <w:rPr>
-          <w:sz w:val="24"/>
-          <w:szCs w:val="24"/>
-        </w:rPr>
-        <w:t>lategame</w:t>
-      </w:r>
-      <w:proofErr w:type="spellEnd"/>
-      <w:r>
-        <w:rPr>
-          <w:sz w:val="24"/>
-          <w:szCs w:val="24"/>
-        </w:rPr>
-        <w:t xml:space="preserve"> unique equipment. I also put </w:t>
+        <w:t xml:space="preserve"> and also synergizes with lategame unique equipment. I also put </w:t>
       </w:r>
       <w:r>
         <w:rPr>
@@ -3245,23 +3005,7 @@
           <w:sz w:val="24"/>
           <w:szCs w:val="24"/>
         </w:rPr>
-        <w:t xml:space="preserve"> would in vanilla even without additional CON, and improved </w:t>
-      </w:r>
-      <w:proofErr w:type="gramStart"/>
-      <w:r>
-        <w:rPr>
-          <w:sz w:val="24"/>
-          <w:szCs w:val="24"/>
-        </w:rPr>
-        <w:t>all of</w:t>
-      </w:r>
-      <w:proofErr w:type="gramEnd"/>
-      <w:r>
-        <w:rPr>
-          <w:sz w:val="24"/>
-          <w:szCs w:val="24"/>
-        </w:rPr>
-        <w:t xml:space="preserve"> </w:t>
+        <w:t xml:space="preserve"> would in vanilla even without additional CON, and improved all of </w:t>
       </w:r>
       <w:r>
         <w:rPr>
@@ -3338,7 +3082,6 @@
           <w:szCs w:val="24"/>
         </w:rPr>
       </w:pPr>
-      <w:proofErr w:type="spellStart"/>
       <w:r>
         <w:rPr>
           <w:b/>
@@ -3348,7 +3091,6 @@
         </w:rPr>
         <w:t>Kreia</w:t>
       </w:r>
-      <w:proofErr w:type="spellEnd"/>
       <w:r>
         <w:rPr>
           <w:sz w:val="24"/>
@@ -3533,21 +3275,12 @@
         </w:rPr>
         <w:t xml:space="preserve">: </w:t>
       </w:r>
-      <w:proofErr w:type="spellStart"/>
-      <w:r>
-        <w:rPr>
-          <w:sz w:val="24"/>
-          <w:szCs w:val="24"/>
-        </w:rPr>
-        <w:t>Kreia</w:t>
-      </w:r>
-      <w:proofErr w:type="spellEnd"/>
-      <w:r>
-        <w:rPr>
-          <w:sz w:val="24"/>
-          <w:szCs w:val="24"/>
-        </w:rPr>
-        <w:t>, your very first companion, is stupidly, comically strong</w:t>
+      <w:r>
+        <w:rPr>
+          <w:sz w:val="24"/>
+          <w:szCs w:val="24"/>
+        </w:rPr>
+        <w:t>Kreia, your very first companion, is stupidly, comically strong</w:t>
       </w:r>
       <w:r>
         <w:rPr>
@@ -3589,55 +3322,7 @@
           <w:sz w:val="24"/>
           <w:szCs w:val="24"/>
         </w:rPr>
-        <w:t xml:space="preserve">As such, </w:t>
-      </w:r>
-      <w:proofErr w:type="spellStart"/>
-      <w:r>
-        <w:rPr>
-          <w:sz w:val="24"/>
-          <w:szCs w:val="24"/>
-        </w:rPr>
-        <w:t>Kreia</w:t>
-      </w:r>
-      <w:proofErr w:type="spellEnd"/>
-      <w:r>
-        <w:rPr>
-          <w:sz w:val="24"/>
-          <w:szCs w:val="24"/>
-        </w:rPr>
-        <w:t xml:space="preserve"> got </w:t>
-      </w:r>
-      <w:proofErr w:type="spellStart"/>
-      <w:r>
-        <w:rPr>
-          <w:sz w:val="24"/>
-          <w:szCs w:val="24"/>
-        </w:rPr>
-        <w:t>weedwhacked</w:t>
-      </w:r>
-      <w:proofErr w:type="spellEnd"/>
-      <w:r>
-        <w:rPr>
-          <w:sz w:val="24"/>
-          <w:szCs w:val="24"/>
-        </w:rPr>
-        <w:t xml:space="preserve">: attributes knocked down to what they should be for a level 3 consular, and her bonus base vitality nixed. I did allow her to keep one additional feat she </w:t>
-      </w:r>
-      <w:proofErr w:type="gramStart"/>
-      <w:r>
-        <w:rPr>
-          <w:sz w:val="24"/>
-          <w:szCs w:val="24"/>
-        </w:rPr>
-        <w:t>shouldn’t</w:t>
-      </w:r>
-      <w:proofErr w:type="gramEnd"/>
-      <w:r>
-        <w:rPr>
-          <w:sz w:val="24"/>
-          <w:szCs w:val="24"/>
-        </w:rPr>
-        <w:t xml:space="preserve"> technically have had (class skill: stealth) because she has a unique Force ability related to it, but other than that she is now perfectly in line with what a level 3 consular should have, stat-wise.</w:t>
+        <w:t>As such, Kreia got weedwhacked: attributes knocked down to what they should be for a level 3 consular, and her bonus base vitality nixed. I did allow her to keep one additional feat she shouldn’t technically have had (class skill: stealth) because she has a unique Force ability related to it, but other than that she is now perfectly in line with what a level 3 consular should have, stat-wise.</w:t>
       </w:r>
     </w:p>
     <w:p>
@@ -3798,7 +3483,6 @@
           <w:sz w:val="24"/>
           <w:szCs w:val="24"/>
         </w:rPr>
-        <w:lastRenderedPageBreak/>
         <w:t>Demolitions: 0 -&gt; 2</w:t>
       </w:r>
     </w:p>
@@ -3889,23 +3573,7 @@
           <w:sz w:val="24"/>
           <w:szCs w:val="24"/>
         </w:rPr>
-        <w:t xml:space="preserve"> </w:t>
-      </w:r>
-      <w:proofErr w:type="gramStart"/>
-      <w:r>
-        <w:rPr>
-          <w:sz w:val="24"/>
-          <w:szCs w:val="24"/>
-        </w:rPr>
-        <w:t>They’re</w:t>
-      </w:r>
-      <w:proofErr w:type="gramEnd"/>
-      <w:r>
-        <w:rPr>
-          <w:sz w:val="24"/>
-          <w:szCs w:val="24"/>
-        </w:rPr>
-        <w:t xml:space="preserve"> a bit aged, and they</w:t>
+        <w:t xml:space="preserve"> They’re a bit aged, and they</w:t>
       </w:r>
       <w:r>
         <w:rPr>
@@ -4381,23 +4049,7 @@
           <w:sz w:val="24"/>
           <w:szCs w:val="24"/>
         </w:rPr>
-        <w:t xml:space="preserve">: For some reason </w:t>
-      </w:r>
-      <w:proofErr w:type="gramStart"/>
-      <w:r>
-        <w:rPr>
-          <w:sz w:val="24"/>
-          <w:szCs w:val="24"/>
-        </w:rPr>
-        <w:t>I’m</w:t>
-      </w:r>
-      <w:proofErr w:type="gramEnd"/>
-      <w:r>
-        <w:rPr>
-          <w:sz w:val="24"/>
-          <w:szCs w:val="24"/>
-        </w:rPr>
-        <w:t xml:space="preserve"> unaware of, </w:t>
+        <w:t xml:space="preserve">: For some reason I’m unaware of, </w:t>
       </w:r>
       <w:r>
         <w:rPr>
@@ -4425,23 +4077,7 @@
           <w:sz w:val="24"/>
           <w:szCs w:val="24"/>
         </w:rPr>
-        <w:t xml:space="preserve"> </w:t>
-      </w:r>
-      <w:proofErr w:type="gramStart"/>
-      <w:r>
-        <w:rPr>
-          <w:sz w:val="24"/>
-          <w:szCs w:val="24"/>
-        </w:rPr>
-        <w:t>pretty significantly</w:t>
-      </w:r>
-      <w:proofErr w:type="gramEnd"/>
-      <w:r>
-        <w:rPr>
-          <w:sz w:val="24"/>
-          <w:szCs w:val="24"/>
-        </w:rPr>
-        <w:t xml:space="preserve">; Mission herself is short on attributes, and </w:t>
+        <w:t xml:space="preserve"> pretty significantly; Mission herself is short on attributes, and </w:t>
       </w:r>
       <w:r>
         <w:rPr>
@@ -4833,23 +4469,7 @@
           <w:sz w:val="24"/>
           <w:szCs w:val="24"/>
         </w:rPr>
-        <w:t xml:space="preserve">has just slightly more skill points than he should for being level 3 at the start of the game—four, to be precise. </w:t>
-      </w:r>
-      <w:proofErr w:type="gramStart"/>
-      <w:r>
-        <w:rPr>
-          <w:sz w:val="24"/>
-          <w:szCs w:val="24"/>
-        </w:rPr>
-        <w:t>It’s</w:t>
-      </w:r>
-      <w:proofErr w:type="gramEnd"/>
-      <w:r>
-        <w:rPr>
-          <w:sz w:val="24"/>
-          <w:szCs w:val="24"/>
-        </w:rPr>
-        <w:t xml:space="preserve"> a minor enough fix, and actually will help with balance long-term</w:t>
+        <w:t>has just slightly more skill points than he should for being level 3 at the start of the game—four, to be precise. It’s a minor enough fix, and actually will help with balance long-term</w:t>
       </w:r>
       <w:r>
         <w:rPr>
@@ -5133,115 +4753,42 @@
           <w:sz w:val="24"/>
           <w:szCs w:val="24"/>
         </w:rPr>
-        <w:t xml:space="preserve">: </w:t>
-      </w:r>
-      <w:proofErr w:type="gramStart"/>
-      <w:r>
-        <w:rPr>
-          <w:sz w:val="24"/>
-          <w:szCs w:val="24"/>
-        </w:rPr>
-        <w:t>Oh</w:t>
-      </w:r>
-      <w:proofErr w:type="gramEnd"/>
-      <w:r>
-        <w:rPr>
-          <w:sz w:val="24"/>
-          <w:szCs w:val="24"/>
-        </w:rPr>
-        <w:t xml:space="preserve"> wow look it’s </w:t>
-      </w:r>
-      <w:proofErr w:type="spellStart"/>
-      <w:r>
-        <w:rPr>
-          <w:sz w:val="24"/>
-          <w:szCs w:val="24"/>
-        </w:rPr>
-        <w:t>Bastila’s</w:t>
-      </w:r>
-      <w:proofErr w:type="spellEnd"/>
-      <w:r>
-        <w:rPr>
-          <w:sz w:val="24"/>
-          <w:szCs w:val="24"/>
-        </w:rPr>
-        <w:t xml:space="preserve"> </w:t>
-      </w:r>
-      <w:proofErr w:type="spellStart"/>
-      <w:r>
-        <w:rPr>
-          <w:sz w:val="24"/>
-          <w:szCs w:val="24"/>
-        </w:rPr>
-        <w:t>statline</w:t>
-      </w:r>
-      <w:proofErr w:type="spellEnd"/>
-      <w:r>
-        <w:rPr>
-          <w:sz w:val="24"/>
-          <w:szCs w:val="24"/>
-        </w:rPr>
-        <w:t>, how quaint.</w:t>
-      </w:r>
-    </w:p>
-    <w:p>
-      <w:pPr>
-        <w:spacing w:line="240" w:lineRule="auto"/>
-        <w:contextualSpacing/>
-        <w:rPr>
-          <w:sz w:val="24"/>
-          <w:szCs w:val="24"/>
-        </w:rPr>
-      </w:pPr>
-    </w:p>
-    <w:p>
-      <w:pPr>
-        <w:spacing w:line="240" w:lineRule="auto"/>
-        <w:contextualSpacing/>
-        <w:rPr>
-          <w:sz w:val="24"/>
-          <w:szCs w:val="24"/>
-        </w:rPr>
-      </w:pPr>
-      <w:r>
-        <w:rPr>
-          <w:sz w:val="24"/>
-          <w:szCs w:val="24"/>
-        </w:rPr>
-        <w:t xml:space="preserve">In honesty, </w:t>
-      </w:r>
-      <w:proofErr w:type="spellStart"/>
-      <w:r>
-        <w:rPr>
-          <w:sz w:val="24"/>
-          <w:szCs w:val="24"/>
-        </w:rPr>
-        <w:t>Bastila’s</w:t>
-      </w:r>
-      <w:proofErr w:type="spellEnd"/>
-      <w:r>
-        <w:rPr>
-          <w:sz w:val="24"/>
-          <w:szCs w:val="24"/>
-        </w:rPr>
-        <w:t xml:space="preserve"> attributes </w:t>
-      </w:r>
-      <w:r>
-        <w:rPr>
-          <w:sz w:val="24"/>
-          <w:szCs w:val="24"/>
-        </w:rPr>
-        <w:t xml:space="preserve">fit this character </w:t>
-      </w:r>
-      <w:proofErr w:type="gramStart"/>
-      <w:r>
-        <w:rPr>
-          <w:sz w:val="24"/>
-          <w:szCs w:val="24"/>
-        </w:rPr>
-        <w:t>fairly well</w:t>
-      </w:r>
-      <w:proofErr w:type="gramEnd"/>
+        <w:t>: Oh wow look it’s Bastila’s statline, how quaint.</w:t>
+      </w:r>
+    </w:p>
+    <w:p>
+      <w:pPr>
+        <w:spacing w:line="240" w:lineRule="auto"/>
+        <w:contextualSpacing/>
+        <w:rPr>
+          <w:sz w:val="24"/>
+          <w:szCs w:val="24"/>
+        </w:rPr>
+      </w:pPr>
+    </w:p>
+    <w:p>
+      <w:pPr>
+        <w:spacing w:line="240" w:lineRule="auto"/>
+        <w:contextualSpacing/>
+        <w:rPr>
+          <w:sz w:val="24"/>
+          <w:szCs w:val="24"/>
+        </w:rPr>
+      </w:pPr>
+      <w:r>
+        <w:rPr>
+          <w:sz w:val="24"/>
+          <w:szCs w:val="24"/>
+        </w:rPr>
+        <w:t xml:space="preserve">In honesty, Bastila’s attributes </w:t>
+      </w:r>
+      <w:r>
+        <w:rPr>
+          <w:sz w:val="24"/>
+          <w:szCs w:val="24"/>
+        </w:rPr>
+        <w:t>fit this character fairly well</w:t>
+      </w:r>
       <w:r>
         <w:rPr>
           <w:sz w:val="24"/>
@@ -5310,23 +4857,7 @@
           <w:sz w:val="24"/>
           <w:szCs w:val="24"/>
         </w:rPr>
-        <w:t xml:space="preserve"> was a cleanup of feats, </w:t>
-      </w:r>
-      <w:proofErr w:type="gramStart"/>
-      <w:r>
-        <w:rPr>
-          <w:sz w:val="24"/>
-          <w:szCs w:val="24"/>
-        </w:rPr>
-        <w:t>powers</w:t>
-      </w:r>
-      <w:proofErr w:type="gramEnd"/>
-      <w:r>
-        <w:rPr>
-          <w:sz w:val="24"/>
-          <w:szCs w:val="24"/>
-        </w:rPr>
-        <w:t xml:space="preserve"> and base stats. </w:t>
+        <w:t xml:space="preserve"> was a cleanup of feats, powers and base stats. </w:t>
       </w:r>
       <w:r>
         <w:rPr>
@@ -5437,23 +4968,7 @@
           <w:sz w:val="24"/>
           <w:szCs w:val="24"/>
         </w:rPr>
-        <w:t xml:space="preserve">I </w:t>
-      </w:r>
-      <w:proofErr w:type="gramStart"/>
-      <w:r>
-        <w:rPr>
-          <w:sz w:val="24"/>
-          <w:szCs w:val="24"/>
-        </w:rPr>
-        <w:t>can’t</w:t>
-      </w:r>
-      <w:proofErr w:type="gramEnd"/>
-      <w:r>
-        <w:rPr>
-          <w:sz w:val="24"/>
-          <w:szCs w:val="24"/>
-        </w:rPr>
-        <w:t xml:space="preserve"> go into my rationale for why Vitality/Force might’ve been reduced and what it may have been intended to represent for spoiler reasons, but suffice it to say the basic premise of the character having some limitations is retained just fine through other feat limitations and the CON reduction; the base vitality and Force didn’t need to be lowered to represent that.</w:t>
+        <w:t>I can’t go into my rationale for why Vitality/Force might’ve been reduced and what it may have been intended to represent for spoiler reasons, but suffice it to say the basic premise of the character having some limitations is retained just fine through other feat limitations and the CON reduction; the base vitality and Force didn’t need to be lowered to represent that.</w:t>
       </w:r>
     </w:p>
     <w:sectPr>

</xml_diff>